<commit_message>
P2: Changed unit movement
Changed the way unit movement works
Added unit attack and defense indicators
Weighted probabilities for terrain generation
</commit_message>
<xml_diff>
--- a/projects/project2/prototype/proposal.docx
+++ b/projects/project2/prototype/proposal.docx
@@ -4,25 +4,6 @@
   <w:body>
     <w:p>
       <w:pPr>
-        <w:rPr>
-          <w:lang w:val="en-US"/>
-        </w:rPr>
-      </w:pPr>
-      <w:r>
-        <w:rPr>
-          <w:lang w:val="en-US"/>
-        </w:rPr>
-        <w:t>What about making this strategic m</w:t>
-      </w:r>
-      <w:r>
-        <w:rPr>
-          <w:lang w:val="en-US"/>
-        </w:rPr>
-        <w:t>edieval warfare game idea I’ve had for a little while?</w:t>
-      </w:r>
-    </w:p>
-    <w:p>
-      <w:pPr>
         <w:pStyle w:val="Paragraphedeliste"/>
         <w:numPr>
           <w:ilvl w:val="0"/>
@@ -36,7 +17,13 @@
         <w:rPr>
           <w:lang w:val="en-US"/>
         </w:rPr>
-        <w:t>A “randomly generated” map</w:t>
+        <w:t>A</w:t>
+      </w:r>
+      <w:r>
+        <w:rPr>
+          <w:lang w:val="en-US"/>
+        </w:rPr>
+        <w:t xml:space="preserve"> “randomly generated” map</w:t>
       </w:r>
       <w:r>
         <w:rPr>
@@ -78,19 +65,264 @@
     <w:p>
       <w:pPr>
         <w:pStyle w:val="Paragraphedeliste"/>
-        <w:numPr>
-          <w:ilvl w:val="0"/>
-          <w:numId w:val="1"/>
-        </w:numPr>
-        <w:rPr>
-          <w:lang w:val="en-US"/>
-        </w:rPr>
-      </w:pPr>
-      <w:r>
-        <w:rPr>
-          <w:lang w:val="en-US"/>
-        </w:rPr>
-        <w:t>Four types of units: 1 normal (infantry) and then 3 (heavy units, archers, cavalry) that interact in a rock-paper-scissors way with each other</w:t>
+        <w:ind w:left="0"/>
+        <w:rPr>
+          <w:lang w:val="en-US"/>
+        </w:rPr>
+      </w:pPr>
+      <w:r>
+        <w:rPr>
+          <w:lang w:val="en-US"/>
+        </w:rPr>
+        <w:br w:type="page"/>
+      </w:r>
+      <w:r>
+        <w:rPr>
+          <w:lang w:val="en-US"/>
+        </w:rPr>
+        <w:lastRenderedPageBreak/>
+        <w:t>For this project, I plan on creating a</w:t>
+      </w:r>
+      <w:r>
+        <w:rPr>
+          <w:lang w:val="en-US"/>
+        </w:rPr>
+        <w:t xml:space="preserve"> two-player</w:t>
+      </w:r>
+      <w:r>
+        <w:rPr>
+          <w:lang w:val="en-US"/>
+        </w:rPr>
+        <w:t xml:space="preserve"> turn and grid-based strategy game. </w:t>
+      </w:r>
+      <w:r>
+        <w:rPr>
+          <w:lang w:val="en-US"/>
+        </w:rPr>
+        <w:t xml:space="preserve">I will take inspiration from well-known board games such as chess and </w:t>
+      </w:r>
+      <w:r>
+        <w:rPr>
+          <w:i/>
+          <w:iCs/>
+          <w:lang w:val="en-US"/>
+        </w:rPr>
+        <w:t>Risk</w:t>
+      </w:r>
+      <w:r>
+        <w:rPr>
+          <w:lang w:val="en-US"/>
+        </w:rPr>
+        <w:t xml:space="preserve">, but also from video games like </w:t>
+      </w:r>
+      <w:r>
+        <w:rPr>
+          <w:i/>
+          <w:iCs/>
+          <w:lang w:val="en-US"/>
+        </w:rPr>
+        <w:t>Fire Emblem</w:t>
+      </w:r>
+      <w:r>
+        <w:rPr>
+          <w:lang w:val="en-US"/>
+        </w:rPr>
+        <w:t xml:space="preserve"> and </w:t>
+      </w:r>
+      <w:r>
+        <w:rPr>
+          <w:i/>
+          <w:iCs/>
+          <w:lang w:val="en-US"/>
+        </w:rPr>
+        <w:t>Age of Empires</w:t>
+      </w:r>
+      <w:r>
+        <w:rPr>
+          <w:lang w:val="en-US"/>
+        </w:rPr>
+        <w:t xml:space="preserve">. </w:t>
+      </w:r>
+    </w:p>
+    <w:p>
+      <w:pPr>
+        <w:rPr>
+          <w:lang w:val="en-US"/>
+        </w:rPr>
+      </w:pPr>
+      <w:r>
+        <w:rPr>
+          <w:lang w:val="en-US"/>
+        </w:rPr>
+        <w:t>The game will be about large</w:t>
+      </w:r>
+      <w:r>
+        <w:rPr>
+          <w:lang w:val="en-US"/>
+        </w:rPr>
+        <w:t>-</w:t>
+      </w:r>
+      <w:r>
+        <w:rPr>
+          <w:lang w:val="en-US"/>
+        </w:rPr>
+        <w:t xml:space="preserve">scale medieval warfare. </w:t>
+      </w:r>
+      <w:r>
+        <w:rPr>
+          <w:lang w:val="en-US"/>
+        </w:rPr>
+        <w:t xml:space="preserve">The players will be able to lead multiple types of different units into battle (infantry, cavalry, archers, heavy infantry, etc.), each type with its strengths and weaknesses. </w:t>
+      </w:r>
+      <w:r>
+        <w:rPr>
+          <w:lang w:val="en-US"/>
+        </w:rPr>
+        <w:t xml:space="preserve">The goal of the game will be to either destroy all enemy units or to </w:t>
+      </w:r>
+      <w:r>
+        <w:rPr>
+          <w:lang w:val="en-US"/>
+        </w:rPr>
+        <w:t>defeat</w:t>
+      </w:r>
+      <w:r>
+        <w:rPr>
+          <w:lang w:val="en-US"/>
+        </w:rPr>
+        <w:t xml:space="preserve"> all enemy </w:t>
+      </w:r>
+      <w:r>
+        <w:rPr>
+          <w:lang w:val="en-US"/>
+        </w:rPr>
+        <w:t>lords</w:t>
+      </w:r>
+      <w:r>
+        <w:rPr>
+          <w:lang w:val="en-US"/>
+        </w:rPr>
+        <w:t xml:space="preserve">. </w:t>
+      </w:r>
+    </w:p>
+    <w:p>
+      <w:pPr>
+        <w:rPr>
+          <w:lang w:val="en-US"/>
+        </w:rPr>
+      </w:pPr>
+      <w:r>
+        <w:rPr>
+          <w:lang w:val="en-US"/>
+        </w:rPr>
+        <w:t xml:space="preserve">Each player will have three lords, which will be especially powerful units. These lords cannot be purchased like other units, so players will have to be careful if they want to keep them alive. </w:t>
+      </w:r>
+    </w:p>
+    <w:p>
+      <w:pPr>
+        <w:rPr>
+          <w:lang w:val="en-US"/>
+        </w:rPr>
+      </w:pPr>
+      <w:r>
+        <w:rPr>
+          <w:lang w:val="en-US"/>
+        </w:rPr>
+        <w:t xml:space="preserve">Every turn, the players will be able to move each one of their units a number of squares and </w:t>
+      </w:r>
+      <w:r>
+        <w:rPr>
+          <w:lang w:val="en-US"/>
+        </w:rPr>
+        <w:t>take actions with them</w:t>
+      </w:r>
+      <w:r>
+        <w:rPr>
+          <w:lang w:val="en-US"/>
+        </w:rPr>
+        <w:t>. Each type of unit will have an offense score, a defense score, a movement speed.</w:t>
+      </w:r>
+    </w:p>
+    <w:p>
+      <w:pPr>
+        <w:rPr>
+          <w:lang w:val="en-US"/>
+        </w:rPr>
+      </w:pPr>
+      <w:r>
+        <w:rPr>
+          <w:lang w:val="en-US"/>
+        </w:rPr>
+        <w:t xml:space="preserve">During the game, both players will have the opportunity to seize </w:t>
+      </w:r>
+      <w:r>
+        <w:rPr>
+          <w:lang w:val="en-US"/>
+        </w:rPr>
+        <w:t>important</w:t>
+      </w:r>
+      <w:r>
+        <w:rPr>
+          <w:lang w:val="en-US"/>
+        </w:rPr>
+        <w:t xml:space="preserve"> locations and strongholds, which will grant them a tactical advantage</w:t>
+      </w:r>
+      <w:r>
+        <w:rPr>
+          <w:lang w:val="en-US"/>
+        </w:rPr>
+        <w:t xml:space="preserve"> in the form of currency</w:t>
+      </w:r>
+      <w:r>
+        <w:rPr>
+          <w:lang w:val="en-US"/>
+        </w:rPr>
+        <w:t xml:space="preserve">. </w:t>
+      </w:r>
+      <w:r>
+        <w:rPr>
+          <w:lang w:val="en-US"/>
+        </w:rPr>
+        <w:t>With this currency, the players will be able to purchase new units to place on the m</w:t>
+      </w:r>
+      <w:bookmarkStart w:id="0" w:name="_GoBack"/>
+      <w:bookmarkEnd w:id="0"/>
+      <w:r>
+        <w:rPr>
+          <w:lang w:val="en-US"/>
+        </w:rPr>
+        <w:t xml:space="preserve">ap. </w:t>
+      </w:r>
+    </w:p>
+    <w:p>
+      <w:pPr>
+        <w:rPr>
+          <w:lang w:val="en-US"/>
+        </w:rPr>
+      </w:pPr>
+      <w:r>
+        <w:rPr>
+          <w:lang w:val="en-US"/>
+        </w:rPr>
+        <w:t xml:space="preserve">The </w:t>
+      </w:r>
+      <w:r>
+        <w:rPr>
+          <w:lang w:val="en-US"/>
+        </w:rPr>
+        <w:t xml:space="preserve">main </w:t>
+      </w:r>
+      <w:r>
+        <w:rPr>
+          <w:lang w:val="en-US"/>
+        </w:rPr>
+        <w:t>technical challenges for this project will be</w:t>
+      </w:r>
+      <w:r>
+        <w:rPr>
+          <w:lang w:val="en-US"/>
+        </w:rPr>
+        <w:t>:</w:t>
       </w:r>
     </w:p>
     <w:p>
@@ -98,7 +330,7 @@
         <w:pStyle w:val="Paragraphedeliste"/>
         <w:numPr>
           <w:ilvl w:val="0"/>
-          <w:numId w:val="1"/>
+          <w:numId w:val="2"/>
         </w:numPr>
         <w:rPr>
           <w:lang w:val="en-US"/>
@@ -108,7 +340,61 @@
         <w:rPr>
           <w:lang w:val="en-US"/>
         </w:rPr>
-        <w:t>Set up a rule system (this is fun!)</w:t>
+        <w:t>T</w:t>
+      </w:r>
+      <w:r>
+        <w:rPr>
+          <w:lang w:val="en-US"/>
+        </w:rPr>
+        <w:t>o create some sort of algorithm to generate the map, which will not be completely random but somewhat coherent (so that there can’t be a river completely separating both players</w:t>
+      </w:r>
+      <w:r>
+        <w:rPr>
+          <w:lang w:val="en-US"/>
+        </w:rPr>
+        <w:t xml:space="preserve"> and making the game impossible to resolve</w:t>
+      </w:r>
+      <w:r>
+        <w:rPr>
+          <w:lang w:val="en-US"/>
+        </w:rPr>
+        <w:t>, for example</w:t>
+      </w:r>
+      <w:r>
+        <w:rPr>
+          <w:lang w:val="en-US"/>
+        </w:rPr>
+        <w:t>)</w:t>
+      </w:r>
+      <w:r>
+        <w:rPr>
+          <w:lang w:val="en-US"/>
+        </w:rPr>
+        <w:t>. Tiles will have to take the type of neighboring tiles into account to determine their own</w:t>
+      </w:r>
+      <w:r>
+        <w:rPr>
+          <w:lang w:val="en-US"/>
+        </w:rPr>
+        <w:t xml:space="preserve"> in accordance to predetermined </w:t>
+      </w:r>
+      <w:r>
+        <w:rPr>
+          <w:lang w:val="en-US"/>
+        </w:rPr>
+        <w:t xml:space="preserve">tile-generation </w:t>
+      </w:r>
+      <w:r>
+        <w:rPr>
+          <w:lang w:val="en-US"/>
+        </w:rPr>
+        <w:t>rules</w:t>
+      </w:r>
+      <w:r>
+        <w:rPr>
+          <w:lang w:val="en-US"/>
+        </w:rPr>
+        <w:t>;</w:t>
       </w:r>
     </w:p>
     <w:p>
@@ -116,7 +402,7 @@
         <w:pStyle w:val="Paragraphedeliste"/>
         <w:numPr>
           <w:ilvl w:val="0"/>
-          <w:numId w:val="1"/>
+          <w:numId w:val="2"/>
         </w:numPr>
         <w:rPr>
           <w:lang w:val="en-US"/>
@@ -126,13 +412,43 @@
         <w:rPr>
           <w:lang w:val="en-US"/>
         </w:rPr>
-        <w:t>Pretty shamelessly base it upon Fire Emblem, but at a larger scale</w:t>
-      </w:r>
-      <w:r>
-        <w:rPr>
-          <w:lang w:val="en-US"/>
-        </w:rPr>
-        <w:t xml:space="preserve"> (maybe some Age of Empires in there?)</w:t>
+        <w:t>To implement a grid system which restricts the units’ movement according to the tile types (</w:t>
+      </w:r>
+      <w:r>
+        <w:rPr>
+          <w:lang w:val="en-US"/>
+        </w:rPr>
+        <w:t xml:space="preserve">water tiles cannot be crossed, </w:t>
+      </w:r>
+      <w:r>
+        <w:rPr>
+          <w:lang w:val="en-US"/>
+        </w:rPr>
+        <w:t>mountain tiles stop cavalry units</w:t>
+      </w:r>
+      <w:r>
+        <w:rPr>
+          <w:lang w:val="en-US"/>
+        </w:rPr>
+        <w:t xml:space="preserve"> and slow down the other units</w:t>
+      </w:r>
+      <w:r>
+        <w:rPr>
+          <w:lang w:val="en-US"/>
+        </w:rPr>
+        <w:t>, forest tiles have a random chance of encountering bandits, etc.)</w:t>
+      </w:r>
+      <w:r>
+        <w:rPr>
+          <w:lang w:val="en-US"/>
+        </w:rPr>
+        <w:t xml:space="preserve"> and allows nearby units to interact with one another as well as with their environment (castles, cities, etc.)</w:t>
+      </w:r>
+      <w:r>
+        <w:rPr>
+          <w:lang w:val="en-US"/>
+        </w:rPr>
+        <w:t>;</w:t>
       </w:r>
     </w:p>
     <w:p>
@@ -140,7 +456,7 @@
         <w:pStyle w:val="Paragraphedeliste"/>
         <w:numPr>
           <w:ilvl w:val="0"/>
-          <w:numId w:val="1"/>
+          <w:numId w:val="2"/>
         </w:numPr>
         <w:rPr>
           <w:lang w:val="en-US"/>
@@ -150,15 +466,67 @@
         <w:rPr>
           <w:lang w:val="en-US"/>
         </w:rPr>
-        <w:t>&lt;DEALING WITH A GRID AND TURN</w:t>
-      </w:r>
-      <w:bookmarkStart w:id="0" w:name="_GoBack"/>
-      <w:bookmarkEnd w:id="0"/>
-      <w:r>
-        <w:rPr>
-          <w:lang w:val="en-US"/>
-        </w:rPr>
-        <w:t xml:space="preserve"> SYSTEM IS ALSO HARD&gt;</w:t>
+        <w:t xml:space="preserve">To implement a step-by-step turn system where the players can </w:t>
+      </w:r>
+      <w:r>
+        <w:rPr>
+          <w:lang w:val="en-US"/>
+        </w:rPr>
+        <w:t>purchase new units, then move their units, then attack, defend or take other actions of the sort with them, then place the units they had purchased earlier on the map</w:t>
+      </w:r>
+      <w:r>
+        <w:rPr>
+          <w:lang w:val="en-US"/>
+        </w:rPr>
+        <w:t xml:space="preserve"> (this order of actions is subject to change)</w:t>
+      </w:r>
+      <w:r>
+        <w:rPr>
+          <w:lang w:val="en-US"/>
+        </w:rPr>
+        <w:t>;</w:t>
+      </w:r>
+    </w:p>
+    <w:p>
+      <w:pPr>
+        <w:pStyle w:val="Paragraphedeliste"/>
+        <w:numPr>
+          <w:ilvl w:val="0"/>
+          <w:numId w:val="2"/>
+        </w:numPr>
+        <w:rPr>
+          <w:lang w:val="en-US"/>
+        </w:rPr>
+      </w:pPr>
+      <w:r>
+        <w:rPr>
+          <w:lang w:val="en-US"/>
+        </w:rPr>
+        <w:t>On the less programm</w:t>
+      </w:r>
+      <w:r>
+        <w:rPr>
+          <w:lang w:val="en-US"/>
+        </w:rPr>
+        <w:t>ing</w:t>
+      </w:r>
+      <w:r>
+        <w:rPr>
+          <w:lang w:val="en-US"/>
+        </w:rPr>
+        <w:t xml:space="preserve">-heavy side of things, to create a rule system that makes the game </w:t>
+      </w:r>
+      <w:r>
+        <w:rPr>
+          <w:lang w:val="en-US"/>
+        </w:rPr>
+        <w:t xml:space="preserve">dynamic and </w:t>
+      </w:r>
+      <w:r>
+        <w:rPr>
+          <w:lang w:val="en-US"/>
+        </w:rPr>
+        <w:t>fun to play.</w:t>
       </w:r>
     </w:p>
     <w:sectPr>
@@ -286,8 +654,97 @@
       </w:rPr>
     </w:lvl>
   </w:abstractNum>
+  <w:abstractNum w:abstractNumId="1" w15:restartNumberingAfterBreak="0">
+    <w:nsid w:val="60834972"/>
+    <w:multiLevelType w:val="hybridMultilevel"/>
+    <w:tmpl w:val="C980D862"/>
+    <w:lvl w:ilvl="0" w:tplc="0C0C0017">
+      <w:start w:val="1"/>
+      <w:numFmt w:val="lowerLetter"/>
+      <w:lvlText w:val="%1)"/>
+      <w:lvlJc w:val="left"/>
+      <w:pPr>
+        <w:ind w:left="720" w:hanging="360"/>
+      </w:pPr>
+    </w:lvl>
+    <w:lvl w:ilvl="1" w:tplc="0C0C0019" w:tentative="1">
+      <w:start w:val="1"/>
+      <w:numFmt w:val="lowerLetter"/>
+      <w:lvlText w:val="%2."/>
+      <w:lvlJc w:val="left"/>
+      <w:pPr>
+        <w:ind w:left="1440" w:hanging="360"/>
+      </w:pPr>
+    </w:lvl>
+    <w:lvl w:ilvl="2" w:tplc="0C0C001B" w:tentative="1">
+      <w:start w:val="1"/>
+      <w:numFmt w:val="lowerRoman"/>
+      <w:lvlText w:val="%3."/>
+      <w:lvlJc w:val="right"/>
+      <w:pPr>
+        <w:ind w:left="2160" w:hanging="180"/>
+      </w:pPr>
+    </w:lvl>
+    <w:lvl w:ilvl="3" w:tplc="0C0C000F" w:tentative="1">
+      <w:start w:val="1"/>
+      <w:numFmt w:val="decimal"/>
+      <w:lvlText w:val="%4."/>
+      <w:lvlJc w:val="left"/>
+      <w:pPr>
+        <w:ind w:left="2880" w:hanging="360"/>
+      </w:pPr>
+    </w:lvl>
+    <w:lvl w:ilvl="4" w:tplc="0C0C0019" w:tentative="1">
+      <w:start w:val="1"/>
+      <w:numFmt w:val="lowerLetter"/>
+      <w:lvlText w:val="%5."/>
+      <w:lvlJc w:val="left"/>
+      <w:pPr>
+        <w:ind w:left="3600" w:hanging="360"/>
+      </w:pPr>
+    </w:lvl>
+    <w:lvl w:ilvl="5" w:tplc="0C0C001B" w:tentative="1">
+      <w:start w:val="1"/>
+      <w:numFmt w:val="lowerRoman"/>
+      <w:lvlText w:val="%6."/>
+      <w:lvlJc w:val="right"/>
+      <w:pPr>
+        <w:ind w:left="4320" w:hanging="180"/>
+      </w:pPr>
+    </w:lvl>
+    <w:lvl w:ilvl="6" w:tplc="0C0C000F" w:tentative="1">
+      <w:start w:val="1"/>
+      <w:numFmt w:val="decimal"/>
+      <w:lvlText w:val="%7."/>
+      <w:lvlJc w:val="left"/>
+      <w:pPr>
+        <w:ind w:left="5040" w:hanging="360"/>
+      </w:pPr>
+    </w:lvl>
+    <w:lvl w:ilvl="7" w:tplc="0C0C0019" w:tentative="1">
+      <w:start w:val="1"/>
+      <w:numFmt w:val="lowerLetter"/>
+      <w:lvlText w:val="%8."/>
+      <w:lvlJc w:val="left"/>
+      <w:pPr>
+        <w:ind w:left="5760" w:hanging="360"/>
+      </w:pPr>
+    </w:lvl>
+    <w:lvl w:ilvl="8" w:tplc="0C0C001B" w:tentative="1">
+      <w:start w:val="1"/>
+      <w:numFmt w:val="lowerRoman"/>
+      <w:lvlText w:val="%9."/>
+      <w:lvlJc w:val="right"/>
+      <w:pPr>
+        <w:ind w:left="6480" w:hanging="180"/>
+      </w:pPr>
+    </w:lvl>
+  </w:abstractNum>
   <w:num w:numId="1">
     <w:abstractNumId w:val="0"/>
+  </w:num>
+  <w:num w:numId="2">
+    <w:abstractNumId w:val="1"/>
   </w:num>
 </w:numbering>
 </file>

</xml_diff>

<commit_message>
P2: Adapted movement options display
Adapted movement options display to only show valid movement options
Constrained unit position within the grid
</commit_message>
<xml_diff>
--- a/projects/project2/prototype/proposal.docx
+++ b/projects/project2/prototype/proposal.docx
@@ -65,6 +65,7 @@
     <w:p>
       <w:pPr>
         <w:pStyle w:val="Paragraphedeliste"/>
+        <w:spacing w:line="276" w:lineRule="auto"/>
         <w:ind w:left="0"/>
         <w:rPr>
           <w:lang w:val="en-US"/>
@@ -146,6 +147,7 @@
     </w:p>
     <w:p>
       <w:pPr>
+        <w:spacing w:line="276" w:lineRule="auto"/>
         <w:rPr>
           <w:lang w:val="en-US"/>
         </w:rPr>
@@ -204,9 +206,12 @@
         </w:rPr>
         <w:t xml:space="preserve">. </w:t>
       </w:r>
+      <w:bookmarkStart w:id="0" w:name="_GoBack"/>
+      <w:bookmarkEnd w:id="0"/>
     </w:p>
     <w:p>
       <w:pPr>
+        <w:spacing w:line="276" w:lineRule="auto"/>
         <w:rPr>
           <w:lang w:val="en-US"/>
         </w:rPr>
@@ -220,6 +225,7 @@
     </w:p>
     <w:p>
       <w:pPr>
+        <w:spacing w:line="276" w:lineRule="auto"/>
         <w:rPr>
           <w:lang w:val="en-US"/>
         </w:rPr>
@@ -245,6 +251,7 @@
     </w:p>
     <w:p>
       <w:pPr>
+        <w:spacing w:line="276" w:lineRule="auto"/>
         <w:rPr>
           <w:lang w:val="en-US"/>
         </w:rPr>
@@ -283,19 +290,12 @@
         <w:rPr>
           <w:lang w:val="en-US"/>
         </w:rPr>
-        <w:t>With this currency, the players will be able to purchase new units to place on the m</w:t>
-      </w:r>
-      <w:bookmarkStart w:id="0" w:name="_GoBack"/>
-      <w:bookmarkEnd w:id="0"/>
-      <w:r>
-        <w:rPr>
-          <w:lang w:val="en-US"/>
-        </w:rPr>
-        <w:t xml:space="preserve">ap. </w:t>
+        <w:t xml:space="preserve">With this currency, the players will be able to purchase new units to place on the map. </w:t>
       </w:r>
     </w:p>
     <w:p>
       <w:pPr>
+        <w:spacing w:line="276" w:lineRule="auto"/>
         <w:rPr>
           <w:lang w:val="en-US"/>
         </w:rPr>
@@ -332,6 +332,7 @@
           <w:ilvl w:val="0"/>
           <w:numId w:val="2"/>
         </w:numPr>
+        <w:spacing w:line="276" w:lineRule="auto"/>
         <w:rPr>
           <w:lang w:val="en-US"/>
         </w:rPr>
@@ -404,6 +405,7 @@
           <w:ilvl w:val="0"/>
           <w:numId w:val="2"/>
         </w:numPr>
+        <w:spacing w:line="276" w:lineRule="auto"/>
         <w:rPr>
           <w:lang w:val="en-US"/>
         </w:rPr>
@@ -458,6 +460,7 @@
           <w:ilvl w:val="0"/>
           <w:numId w:val="2"/>
         </w:numPr>
+        <w:spacing w:line="276" w:lineRule="auto"/>
         <w:rPr>
           <w:lang w:val="en-US"/>
         </w:rPr>
@@ -494,6 +497,7 @@
           <w:ilvl w:val="0"/>
           <w:numId w:val="2"/>
         </w:numPr>
+        <w:spacing w:line="276" w:lineRule="auto"/>
         <w:rPr>
           <w:lang w:val="en-US"/>
         </w:rPr>

</xml_diff>

<commit_message>
P2: Added states functionality
Added states functionality for title and game states
Arrow inputs now accept WASD instead
Expanded project description in script.js
Moved tile type assignment to Unit.js
Credited FontAwesome for the icons
</commit_message>
<xml_diff>
--- a/projects/project2/prototype/proposal.docx
+++ b/projects/project2/prototype/proposal.docx
@@ -77,11 +77,86 @@
         </w:rPr>
         <w:br w:type="page"/>
       </w:r>
-      <w:r>
-        <w:rPr>
+    </w:p>
+    <w:p>
+      <w:pPr>
+        <w:pStyle w:val="Paragraphedeliste"/>
+        <w:spacing w:line="276" w:lineRule="auto"/>
+        <w:ind w:left="0"/>
+        <w:jc w:val="center"/>
+        <w:rPr>
+          <w:b/>
+          <w:bCs/>
+          <w:lang w:val="en-US"/>
+        </w:rPr>
+      </w:pPr>
+      <w:r>
+        <w:rPr>
+          <w:b/>
+          <w:bCs/>
           <w:lang w:val="en-US"/>
         </w:rPr>
         <w:lastRenderedPageBreak/>
+        <w:t>FINAL PROJECT PROPOSAL</w:t>
+      </w:r>
+    </w:p>
+    <w:p>
+      <w:pPr>
+        <w:pStyle w:val="Paragraphedeliste"/>
+        <w:spacing w:line="276" w:lineRule="auto"/>
+        <w:ind w:left="0"/>
+        <w:rPr>
+          <w:lang w:val="en-US"/>
+        </w:rPr>
+      </w:pPr>
+    </w:p>
+    <w:p>
+      <w:pPr>
+        <w:pStyle w:val="Paragraphedeliste"/>
+        <w:spacing w:line="276" w:lineRule="auto"/>
+        <w:ind w:left="0"/>
+        <w:rPr>
+          <w:lang w:val="en-US"/>
+        </w:rPr>
+      </w:pPr>
+      <w:bookmarkStart w:id="0" w:name="_GoBack"/>
+      <w:bookmarkEnd w:id="0"/>
+    </w:p>
+    <w:p>
+      <w:pPr>
+        <w:pStyle w:val="Paragraphedeliste"/>
+        <w:spacing w:line="276" w:lineRule="auto"/>
+        <w:ind w:left="0"/>
+        <w:rPr>
+          <w:b/>
+          <w:bCs/>
+          <w:u w:val="single"/>
+          <w:lang w:val="en-US"/>
+        </w:rPr>
+      </w:pPr>
+      <w:r>
+        <w:rPr>
+          <w:b/>
+          <w:bCs/>
+          <w:u w:val="single"/>
+          <w:lang w:val="en-US"/>
+        </w:rPr>
+        <w:t>Artistic vision for the project</w:t>
+      </w:r>
+    </w:p>
+    <w:p>
+      <w:pPr>
+        <w:pStyle w:val="Paragraphedeliste"/>
+        <w:spacing w:line="276" w:lineRule="auto"/>
+        <w:ind w:left="0"/>
+        <w:rPr>
+          <w:lang w:val="en-US"/>
+        </w:rPr>
+      </w:pPr>
+      <w:r>
+        <w:rPr>
+          <w:lang w:val="en-US"/>
+        </w:rPr>
         <w:t>For this project, I plan on creating a</w:t>
       </w:r>
       <w:r>
@@ -100,7 +175,31 @@
         <w:rPr>
           <w:lang w:val="en-US"/>
         </w:rPr>
-        <w:t xml:space="preserve">I will take inspiration from well-known board games such as chess and </w:t>
+        <w:t xml:space="preserve">I will </w:t>
+      </w:r>
+      <w:r>
+        <w:rPr>
+          <w:lang w:val="en-US"/>
+        </w:rPr>
+        <w:t xml:space="preserve">be </w:t>
+      </w:r>
+      <w:r>
+        <w:rPr>
+          <w:lang w:val="en-US"/>
+        </w:rPr>
+        <w:t>tak</w:t>
+      </w:r>
+      <w:r>
+        <w:rPr>
+          <w:lang w:val="en-US"/>
+        </w:rPr>
+        <w:t>ing</w:t>
+      </w:r>
+      <w:r>
+        <w:rPr>
+          <w:lang w:val="en-US"/>
+        </w:rPr>
+        <w:t xml:space="preserve"> inspiration from well-known board games such as chess and </w:t>
       </w:r>
       <w:r>
         <w:rPr>
@@ -206,8 +305,24 @@
         </w:rPr>
         <w:t xml:space="preserve">. </w:t>
       </w:r>
-      <w:bookmarkStart w:id="0" w:name="_GoBack"/>
-      <w:bookmarkEnd w:id="0"/>
+      <w:r>
+        <w:rPr>
+          <w:lang w:val="en-US"/>
+        </w:rPr>
+        <w:t xml:space="preserve">There could possibly be more victory conditions </w:t>
+      </w:r>
+      <w:r>
+        <w:rPr>
+          <w:lang w:val="en-US"/>
+        </w:rPr>
+        <w:t>added</w:t>
+      </w:r>
+      <w:r>
+        <w:rPr>
+          <w:lang w:val="en-US"/>
+        </w:rPr>
+        <w:t xml:space="preserve"> in the future. </w:t>
+      </w:r>
     </w:p>
     <w:p>
       <w:pPr>
@@ -220,7 +335,19 @@
         <w:rPr>
           <w:lang w:val="en-US"/>
         </w:rPr>
-        <w:t xml:space="preserve">Each player will have three lords, which will be especially powerful units. These lords cannot be purchased like other units, so players will have to be careful if they want to keep them alive. </w:t>
+        <w:t>Each player will have three lords, which will be especially powerful units. These lords cannot be purchased like other units, so players will have to be careful</w:t>
+      </w:r>
+      <w:r>
+        <w:rPr>
+          <w:lang w:val="en-US"/>
+        </w:rPr>
+        <w:t xml:space="preserve"> with how they use them</w:t>
+      </w:r>
+      <w:r>
+        <w:rPr>
+          <w:lang w:val="en-US"/>
+        </w:rPr>
+        <w:t xml:space="preserve"> if they want to keep them alive. </w:t>
       </w:r>
     </w:p>
     <w:p>
@@ -246,7 +373,19 @@
         <w:rPr>
           <w:lang w:val="en-US"/>
         </w:rPr>
-        <w:t>. Each type of unit will have an offense score, a defense score, a movement speed.</w:t>
+        <w:t xml:space="preserve">. Each type of unit will have </w:t>
+      </w:r>
+      <w:r>
+        <w:rPr>
+          <w:lang w:val="en-US"/>
+        </w:rPr>
+        <w:t xml:space="preserve">stats such as </w:t>
+      </w:r>
+      <w:r>
+        <w:rPr>
+          <w:lang w:val="en-US"/>
+        </w:rPr>
+        <w:t>an offense score, a defense score, a movement speed.</w:t>
       </w:r>
     </w:p>
     <w:p>
@@ -260,7 +399,13 @@
         <w:rPr>
           <w:lang w:val="en-US"/>
         </w:rPr>
-        <w:t xml:space="preserve">During the game, both players will have the opportunity to seize </w:t>
+        <w:t>I plan to add more functionalities than just the basic ones to give more depth to the game. For example, d</w:t>
+      </w:r>
+      <w:r>
+        <w:rPr>
+          <w:lang w:val="en-US"/>
+        </w:rPr>
+        <w:t xml:space="preserve">uring the game, both players will have the opportunity to seize </w:t>
       </w:r>
       <w:r>
         <w:rPr>
@@ -278,7 +423,19 @@
         <w:rPr>
           <w:lang w:val="en-US"/>
         </w:rPr>
-        <w:t xml:space="preserve"> in the form of currency</w:t>
+        <w:t xml:space="preserve"> </w:t>
+      </w:r>
+      <w:r>
+        <w:rPr>
+          <w:lang w:val="en-US"/>
+        </w:rPr>
+        <w:t>and some</w:t>
+      </w:r>
+      <w:r>
+        <w:rPr>
+          <w:lang w:val="en-US"/>
+        </w:rPr>
+        <w:t xml:space="preserve"> form of currency</w:t>
       </w:r>
       <w:r>
         <w:rPr>
@@ -291,6 +448,46 @@
           <w:lang w:val="en-US"/>
         </w:rPr>
         <w:t xml:space="preserve">With this currency, the players will be able to purchase new units to place on the map. </w:t>
+      </w:r>
+      <w:r>
+        <w:rPr>
+          <w:lang w:val="en-US"/>
+        </w:rPr>
+        <w:t xml:space="preserve">They will also be able to hunt wild creatures such as dragons to gain more currency and boost their troops’ morale. </w:t>
+      </w:r>
+      <w:r>
+        <w:rPr>
+          <w:lang w:val="en-US"/>
+        </w:rPr>
+        <w:t xml:space="preserve">Another example would be to add a menu before the game starts on which you could select your preferences on things like probabilities for each type of tile, starting currency, number of lords, etc. </w:t>
+      </w:r>
+    </w:p>
+    <w:p>
+      <w:pPr>
+        <w:spacing w:line="276" w:lineRule="auto"/>
+        <w:rPr>
+          <w:lang w:val="en-US"/>
+        </w:rPr>
+      </w:pPr>
+    </w:p>
+    <w:p>
+      <w:pPr>
+        <w:spacing w:line="276" w:lineRule="auto"/>
+        <w:rPr>
+          <w:b/>
+          <w:bCs/>
+          <w:u w:val="single"/>
+          <w:lang w:val="en-US"/>
+        </w:rPr>
+      </w:pPr>
+      <w:r>
+        <w:rPr>
+          <w:b/>
+          <w:bCs/>
+          <w:u w:val="single"/>
+          <w:lang w:val="en-US"/>
+        </w:rPr>
+        <w:t>Technical challenges</w:t>
       </w:r>
     </w:p>
     <w:p>
@@ -444,7 +641,14 @@
         <w:rPr>
           <w:lang w:val="en-US"/>
         </w:rPr>
-        <w:t xml:space="preserve"> and allows nearby units to interact with one another as well as with their environment (castles, cities, etc.)</w:t>
+        <w:t xml:space="preserve"> and </w:t>
+      </w:r>
+      <w:r>
+        <w:rPr>
+          <w:lang w:val="en-US"/>
+        </w:rPr>
+        <w:lastRenderedPageBreak/>
+        <w:t>allows nearby units to interact with one another as well as with their environment (castles, cities, etc.)</w:t>
       </w:r>
       <w:r>
         <w:rPr>
@@ -506,6 +710,43 @@
         <w:rPr>
           <w:lang w:val="en-US"/>
         </w:rPr>
+        <w:t xml:space="preserve">To keep track of all the necessary data in variables, since there will be a lot of them (for each unit’s </w:t>
+      </w:r>
+      <w:r>
+        <w:rPr>
+          <w:lang w:val="en-US"/>
+        </w:rPr>
+        <w:t xml:space="preserve">three </w:t>
+      </w:r>
+      <w:r>
+        <w:rPr>
+          <w:lang w:val="en-US"/>
+        </w:rPr>
+        <w:t xml:space="preserve">stats, unit types, tile types, </w:t>
+      </w:r>
+      <w:r>
+        <w:rPr>
+          <w:lang w:val="en-US"/>
+        </w:rPr>
+        <w:t>player currency, victory conditions,</w:t>
+      </w:r>
+    </w:p>
+    <w:p>
+      <w:pPr>
+        <w:pStyle w:val="Paragraphedeliste"/>
+        <w:numPr>
+          <w:ilvl w:val="0"/>
+          <w:numId w:val="2"/>
+        </w:numPr>
+        <w:spacing w:line="276" w:lineRule="auto"/>
+        <w:rPr>
+          <w:lang w:val="en-US"/>
+        </w:rPr>
+      </w:pPr>
+      <w:r>
+        <w:rPr>
+          <w:lang w:val="en-US"/>
+        </w:rPr>
         <w:t>On the less programm</w:t>
       </w:r>
       <w:r>
@@ -530,7 +771,25 @@
         <w:rPr>
           <w:lang w:val="en-US"/>
         </w:rPr>
-        <w:t>fun to play.</w:t>
+        <w:t>fun to play</w:t>
+      </w:r>
+      <w:r>
+        <w:rPr>
+          <w:lang w:val="en-US"/>
+        </w:rPr>
+        <w:t xml:space="preserve"> and, ideally, to create all the necessary assets for the game</w:t>
+      </w:r>
+      <w:r>
+        <w:rPr>
+          <w:lang w:val="en-US"/>
+        </w:rPr>
+        <w:t xml:space="preserve"> (icons and music)</w:t>
+      </w:r>
+      <w:r>
+        <w:rPr>
+          <w:lang w:val="en-US"/>
+        </w:rPr>
+        <w:t>.</w:t>
       </w:r>
     </w:p>
     <w:sectPr>

</xml_diff>

<commit_message>
P2: Made unit stats display dynamic
Made the size of the circles and the text displaying the stats of each unit to be dynamic
</commit_message>
<xml_diff>
--- a/projects/project2/prototype/proposal.docx
+++ b/projects/project2/prototype/proposal.docx
@@ -5,82 +5,6 @@
     <w:p>
       <w:pPr>
         <w:pStyle w:val="Paragraphedeliste"/>
-        <w:numPr>
-          <w:ilvl w:val="0"/>
-          <w:numId w:val="1"/>
-        </w:numPr>
-        <w:rPr>
-          <w:lang w:val="en-US"/>
-        </w:rPr>
-      </w:pPr>
-      <w:r>
-        <w:rPr>
-          <w:lang w:val="en-US"/>
-        </w:rPr>
-        <w:t>A</w:t>
-      </w:r>
-      <w:r>
-        <w:rPr>
-          <w:lang w:val="en-US"/>
-        </w:rPr>
-        <w:t xml:space="preserve"> “randomly generated” map</w:t>
-      </w:r>
-      <w:r>
-        <w:rPr>
-          <w:lang w:val="en-US"/>
-        </w:rPr>
-        <w:t xml:space="preserve"> made from pre-designed tiles that arrange together in a random </w:t>
-      </w:r>
-      <w:r>
-        <w:rPr>
-          <w:lang w:val="en-US"/>
-        </w:rPr>
-        <w:t>fashion &lt;THIS IS THE MAIN CHALLENGE&gt;</w:t>
-      </w:r>
-    </w:p>
-    <w:p>
-      <w:pPr>
-        <w:pStyle w:val="Paragraphedeliste"/>
-        <w:numPr>
-          <w:ilvl w:val="0"/>
-          <w:numId w:val="1"/>
-        </w:numPr>
-        <w:rPr>
-          <w:lang w:val="en-US"/>
-        </w:rPr>
-      </w:pPr>
-      <w:r>
-        <w:rPr>
-          <w:lang w:val="en-US"/>
-        </w:rPr>
-        <w:t>Turn system (play vs AI?)</w:t>
-      </w:r>
-      <w:r>
-        <w:rPr>
-          <w:lang w:val="en-US"/>
-        </w:rPr>
-        <w:t xml:space="preserve"> &lt;AI IS ALSO A CHALLENGE&gt;</w:t>
-      </w:r>
-    </w:p>
-    <w:p>
-      <w:pPr>
-        <w:pStyle w:val="Paragraphedeliste"/>
-        <w:spacing w:line="276" w:lineRule="auto"/>
-        <w:ind w:left="0"/>
-        <w:rPr>
-          <w:lang w:val="en-US"/>
-        </w:rPr>
-      </w:pPr>
-      <w:r>
-        <w:rPr>
-          <w:lang w:val="en-US"/>
-        </w:rPr>
-        <w:br w:type="page"/>
-      </w:r>
-    </w:p>
-    <w:p>
-      <w:pPr>
-        <w:pStyle w:val="Paragraphedeliste"/>
         <w:spacing w:line="276" w:lineRule="auto"/>
         <w:ind w:left="0"/>
         <w:jc w:val="center"/>
@@ -96,7 +20,6 @@
           <w:bCs/>
           <w:lang w:val="en-US"/>
         </w:rPr>
-        <w:lastRenderedPageBreak/>
         <w:t>FINAL PROJECT PROPOSAL</w:t>
       </w:r>
     </w:p>
@@ -119,8 +42,6 @@
           <w:lang w:val="en-US"/>
         </w:rPr>
       </w:pPr>
-      <w:bookmarkStart w:id="0" w:name="_GoBack"/>
-      <w:bookmarkEnd w:id="0"/>
     </w:p>
     <w:p>
       <w:pPr>
@@ -790,6 +711,56 @@
           <w:lang w:val="en-US"/>
         </w:rPr>
         <w:t>.</w:t>
+      </w:r>
+    </w:p>
+    <w:p>
+      <w:pPr>
+        <w:spacing w:line="276" w:lineRule="auto"/>
+        <w:rPr>
+          <w:lang w:val="en-US"/>
+        </w:rPr>
+      </w:pPr>
+    </w:p>
+    <w:p>
+      <w:pPr>
+        <w:spacing w:line="276" w:lineRule="auto"/>
+        <w:rPr>
+          <w:b/>
+          <w:bCs/>
+          <w:u w:val="single"/>
+          <w:lang w:val="en-US"/>
+        </w:rPr>
+      </w:pPr>
+      <w:r>
+        <w:rPr>
+          <w:b/>
+          <w:bCs/>
+          <w:u w:val="single"/>
+          <w:lang w:val="en-US"/>
+        </w:rPr>
+        <w:t>Prototype program</w:t>
+      </w:r>
+    </w:p>
+    <w:p>
+      <w:pPr>
+        <w:spacing w:line="276" w:lineRule="auto"/>
+        <w:rPr>
+          <w:lang w:val="en-US"/>
+        </w:rPr>
+      </w:pPr>
+      <w:r>
+        <w:rPr>
+          <w:lang w:val="en-US"/>
+        </w:rPr>
+        <w:t xml:space="preserve">The prototype for this project </w:t>
+      </w:r>
+      <w:bookmarkStart w:id="0" w:name="_GoBack"/>
+      <w:bookmarkEnd w:id="0"/>
+      <w:r>
+        <w:rPr>
+          <w:lang w:val="en-US"/>
+        </w:rPr>
+        <w:t xml:space="preserve">focuses on generating a random map made of various tile types with weighted probabilities and </w:t>
       </w:r>
     </w:p>
     <w:sectPr>

</xml_diff>

<commit_message>
P2: Added Unit subclasses
Added subclasses of Unit (unit types)
Moved terrain restrictions to Unit.js and Cavalry.js
</commit_message>
<xml_diff>
--- a/projects/project2/prototype/proposal.docx
+++ b/projects/project2/prototype/proposal.docx
@@ -752,16 +752,66 @@
         <w:rPr>
           <w:lang w:val="en-US"/>
         </w:rPr>
-        <w:t xml:space="preserve">The prototype for this project </w:t>
+        <w:t>The prototype for this project focuses on</w:t>
+      </w:r>
+      <w:r>
+        <w:rPr>
+          <w:lang w:val="en-US"/>
+        </w:rPr>
+        <w:t>:</w:t>
+      </w:r>
+    </w:p>
+    <w:p>
+      <w:pPr>
+        <w:pStyle w:val="Paragraphedeliste"/>
+        <w:numPr>
+          <w:ilvl w:val="0"/>
+          <w:numId w:val="3"/>
+        </w:numPr>
+        <w:spacing w:line="276" w:lineRule="auto"/>
+        <w:rPr>
+          <w:lang w:val="en-US"/>
+        </w:rPr>
+      </w:pPr>
+      <w:r>
+        <w:rPr>
+          <w:lang w:val="en-US"/>
+        </w:rPr>
+        <w:t>G</w:t>
+      </w:r>
+      <w:r>
+        <w:rPr>
+          <w:lang w:val="en-US"/>
+        </w:rPr>
+        <w:t xml:space="preserve">enerating a random map made of various tile types with weighted probabilities and </w:t>
+      </w:r>
+      <w:r>
+        <w:rPr>
+          <w:lang w:val="en-US"/>
+        </w:rPr>
+        <w:t>fitting dynamically within the user’s window.</w:t>
+      </w:r>
+    </w:p>
+    <w:p>
+      <w:pPr>
+        <w:pStyle w:val="Paragraphedeliste"/>
+        <w:numPr>
+          <w:ilvl w:val="0"/>
+          <w:numId w:val="3"/>
+        </w:numPr>
+        <w:spacing w:line="276" w:lineRule="auto"/>
+        <w:rPr>
+          <w:lang w:val="en-US"/>
+        </w:rPr>
+      </w:pPr>
+      <w:r>
+        <w:rPr>
+          <w:lang w:val="en-US"/>
+        </w:rPr>
+        <w:t xml:space="preserve">Placing units on the grid and adapting their movement to their environment (water stops all units, mountains stop cavalry units, forests have a chance of encountering bandits). </w:t>
       </w:r>
       <w:bookmarkStart w:id="0" w:name="_GoBack"/>
       <w:bookmarkEnd w:id="0"/>
-      <w:r>
-        <w:rPr>
-          <w:lang w:val="en-US"/>
-        </w:rPr>
-        <w:t xml:space="preserve">focuses on generating a random map made of various tile types with weighted probabilities and </w:t>
-      </w:r>
     </w:p>
     <w:sectPr>
       <w:pgSz w:w="12240" w:h="15840"/>
@@ -776,6 +826,92 @@
 <file path=word/numbering.xml><?xml version="1.0" encoding="utf-8"?>
 <w:numbering xmlns:wpc="http://schemas.microsoft.com/office/word/2010/wordprocessingCanvas" xmlns:cx="http://schemas.microsoft.com/office/drawing/2014/chartex" xmlns:cx1="http://schemas.microsoft.com/office/drawing/2015/9/8/chartex" xmlns:cx2="http://schemas.microsoft.com/office/drawing/2015/10/21/chartex" xmlns:cx3="http://schemas.microsoft.com/office/drawing/2016/5/9/chartex" xmlns:cx4="http://schemas.microsoft.com/office/drawing/2016/5/10/chartex" xmlns:cx5="http://schemas.microsoft.com/office/drawing/2016/5/11/chartex" xmlns:cx6="http://schemas.microsoft.com/office/drawing/2016/5/12/chartex" xmlns:cx7="http://schemas.microsoft.com/office/drawing/2016/5/13/chartex" xmlns:cx8="http://schemas.microsoft.com/office/drawing/2016/5/14/chartex" xmlns:mc="http://schemas.openxmlformats.org/markup-compatibility/2006" xmlns:aink="http://schemas.microsoft.com/office/drawing/2016/ink" xmlns:am3d="http://schemas.microsoft.com/office/drawing/2017/model3d" xmlns:o="urn:schemas-microsoft-com:office:office" xmlns:r="http://schemas.openxmlformats.org/officeDocument/2006/relationships" xmlns:m="http://schemas.openxmlformats.org/officeDocument/2006/math" xmlns:v="urn:schemas-microsoft-com:vml" xmlns:wp14="http://schemas.microsoft.com/office/word/2010/wordprocessingDrawing" xmlns:wp="http://schemas.openxmlformats.org/drawingml/2006/wordprocessingDrawing" xmlns:w10="urn:schemas-microsoft-com:office:word" xmlns:w="http://schemas.openxmlformats.org/wordprocessingml/2006/main" xmlns:w14="http://schemas.microsoft.com/office/word/2010/wordml" xmlns:w15="http://schemas.microsoft.com/office/word/2012/wordml" xmlns:w16cid="http://schemas.microsoft.com/office/word/2016/wordml/cid" xmlns:w16se="http://schemas.microsoft.com/office/word/2015/wordml/symex" xmlns:wpg="http://schemas.microsoft.com/office/word/2010/wordprocessingGroup" xmlns:wpi="http://schemas.microsoft.com/office/word/2010/wordprocessingInk" xmlns:wne="http://schemas.microsoft.com/office/word/2006/wordml" xmlns:wps="http://schemas.microsoft.com/office/word/2010/wordprocessingShape" mc:Ignorable="w14 w15 w16se w16cid wp14">
   <w:abstractNum w:abstractNumId="0" w15:restartNumberingAfterBreak="0">
+    <w:nsid w:val="11FF1DB0"/>
+    <w:multiLevelType w:val="hybridMultilevel"/>
+    <w:tmpl w:val="2D4E547A"/>
+    <w:lvl w:ilvl="0" w:tplc="0C0C0017">
+      <w:start w:val="1"/>
+      <w:numFmt w:val="lowerLetter"/>
+      <w:lvlText w:val="%1)"/>
+      <w:lvlJc w:val="left"/>
+      <w:pPr>
+        <w:ind w:left="768" w:hanging="360"/>
+      </w:pPr>
+    </w:lvl>
+    <w:lvl w:ilvl="1" w:tplc="0C0C0019" w:tentative="1">
+      <w:start w:val="1"/>
+      <w:numFmt w:val="lowerLetter"/>
+      <w:lvlText w:val="%2."/>
+      <w:lvlJc w:val="left"/>
+      <w:pPr>
+        <w:ind w:left="1488" w:hanging="360"/>
+      </w:pPr>
+    </w:lvl>
+    <w:lvl w:ilvl="2" w:tplc="0C0C001B" w:tentative="1">
+      <w:start w:val="1"/>
+      <w:numFmt w:val="lowerRoman"/>
+      <w:lvlText w:val="%3."/>
+      <w:lvlJc w:val="right"/>
+      <w:pPr>
+        <w:ind w:left="2208" w:hanging="180"/>
+      </w:pPr>
+    </w:lvl>
+    <w:lvl w:ilvl="3" w:tplc="0C0C000F" w:tentative="1">
+      <w:start w:val="1"/>
+      <w:numFmt w:val="decimal"/>
+      <w:lvlText w:val="%4."/>
+      <w:lvlJc w:val="left"/>
+      <w:pPr>
+        <w:ind w:left="2928" w:hanging="360"/>
+      </w:pPr>
+    </w:lvl>
+    <w:lvl w:ilvl="4" w:tplc="0C0C0019" w:tentative="1">
+      <w:start w:val="1"/>
+      <w:numFmt w:val="lowerLetter"/>
+      <w:lvlText w:val="%5."/>
+      <w:lvlJc w:val="left"/>
+      <w:pPr>
+        <w:ind w:left="3648" w:hanging="360"/>
+      </w:pPr>
+    </w:lvl>
+    <w:lvl w:ilvl="5" w:tplc="0C0C001B" w:tentative="1">
+      <w:start w:val="1"/>
+      <w:numFmt w:val="lowerRoman"/>
+      <w:lvlText w:val="%6."/>
+      <w:lvlJc w:val="right"/>
+      <w:pPr>
+        <w:ind w:left="4368" w:hanging="180"/>
+      </w:pPr>
+    </w:lvl>
+    <w:lvl w:ilvl="6" w:tplc="0C0C000F" w:tentative="1">
+      <w:start w:val="1"/>
+      <w:numFmt w:val="decimal"/>
+      <w:lvlText w:val="%7."/>
+      <w:lvlJc w:val="left"/>
+      <w:pPr>
+        <w:ind w:left="5088" w:hanging="360"/>
+      </w:pPr>
+    </w:lvl>
+    <w:lvl w:ilvl="7" w:tplc="0C0C0019" w:tentative="1">
+      <w:start w:val="1"/>
+      <w:numFmt w:val="lowerLetter"/>
+      <w:lvlText w:val="%8."/>
+      <w:lvlJc w:val="left"/>
+      <w:pPr>
+        <w:ind w:left="5808" w:hanging="360"/>
+      </w:pPr>
+    </w:lvl>
+    <w:lvl w:ilvl="8" w:tplc="0C0C001B" w:tentative="1">
+      <w:start w:val="1"/>
+      <w:numFmt w:val="lowerRoman"/>
+      <w:lvlText w:val="%9."/>
+      <w:lvlJc w:val="right"/>
+      <w:pPr>
+        <w:ind w:left="6528" w:hanging="180"/>
+      </w:pPr>
+    </w:lvl>
+  </w:abstractNum>
+  <w:abstractNum w:abstractNumId="1" w15:restartNumberingAfterBreak="0">
     <w:nsid w:val="5DE32717"/>
     <w:multiLevelType w:val="hybridMultilevel"/>
     <w:tmpl w:val="950A4FDC"/>
@@ -888,7 +1024,7 @@
       </w:rPr>
     </w:lvl>
   </w:abstractNum>
-  <w:abstractNum w:abstractNumId="1" w15:restartNumberingAfterBreak="0">
+  <w:abstractNum w:abstractNumId="2" w15:restartNumberingAfterBreak="0">
     <w:nsid w:val="60834972"/>
     <w:multiLevelType w:val="hybridMultilevel"/>
     <w:tmpl w:val="C980D862"/>
@@ -975,10 +1111,13 @@
     </w:lvl>
   </w:abstractNum>
   <w:num w:numId="1">
-    <w:abstractNumId w:val="0"/>
+    <w:abstractNumId w:val="1"/>
   </w:num>
   <w:num w:numId="2">
-    <w:abstractNumId w:val="1"/>
+    <w:abstractNumId w:val="2"/>
+  </w:num>
+  <w:num w:numId="3">
+    <w:abstractNumId w:val="0"/>
   </w:num>
 </w:numbering>
 </file>

</xml_diff>

<commit_message>
P2: Added stat icons
Replaced the circles that held each unit's stats by icons
</commit_message>
<xml_diff>
--- a/projects/project2/prototype/proposal.docx
+++ b/projects/project2/prototype/proposal.docx
@@ -256,7 +256,19 @@
         <w:rPr>
           <w:lang w:val="en-US"/>
         </w:rPr>
-        <w:t>Each player will have three lords, which will be especially powerful units. These lords cannot be purchased like other units, so players will have to be careful</w:t>
+        <w:t xml:space="preserve">Each player will have three lords, which will be especially powerful units. These lords cannot be purchased like </w:t>
+      </w:r>
+      <w:r>
+        <w:rPr>
+          <w:lang w:val="en-US"/>
+        </w:rPr>
+        <w:t xml:space="preserve">the </w:t>
+      </w:r>
+      <w:r>
+        <w:rPr>
+          <w:lang w:val="en-US"/>
+        </w:rPr>
+        <w:t>other units, so players will have to be careful</w:t>
       </w:r>
       <w:r>
         <w:rPr>
@@ -268,7 +280,25 @@
         <w:rPr>
           <w:lang w:val="en-US"/>
         </w:rPr>
-        <w:t xml:space="preserve"> if they want to keep them alive. </w:t>
+        <w:t xml:space="preserve"> if they want to keep them alive</w:t>
+      </w:r>
+      <w:r>
+        <w:rPr>
+          <w:lang w:val="en-US"/>
+        </w:rPr>
+        <w:t xml:space="preserve"> and avoid losing</w:t>
+      </w:r>
+      <w:r>
+        <w:rPr>
+          <w:lang w:val="en-US"/>
+        </w:rPr>
+        <w:t xml:space="preserve"> the game</w:t>
+      </w:r>
+      <w:r>
+        <w:rPr>
+          <w:lang w:val="en-US"/>
+        </w:rPr>
+        <w:t xml:space="preserve">. </w:t>
       </w:r>
     </w:p>
     <w:p>
@@ -643,6 +673,12 @@
         <w:rPr>
           <w:lang w:val="en-US"/>
         </w:rPr>
+        <w:t xml:space="preserve">current and max </w:t>
+      </w:r>
+      <w:r>
+        <w:rPr>
+          <w:lang w:val="en-US"/>
+        </w:rPr>
         <w:t xml:space="preserve">stats, unit types, tile types, </w:t>
       </w:r>
       <w:r>
@@ -651,6 +687,14 @@
         </w:rPr>
         <w:t>player currency, victory conditions,</w:t>
       </w:r>
+      <w:r>
+        <w:rPr>
+          <w:lang w:val="en-US"/>
+        </w:rPr>
+        <w:t xml:space="preserve"> etc.)</w:t>
+      </w:r>
+      <w:bookmarkStart w:id="0" w:name="_GoBack"/>
+      <w:bookmarkEnd w:id="0"/>
     </w:p>
     <w:p>
       <w:pPr>
@@ -808,10 +852,39 @@
         <w:rPr>
           <w:lang w:val="en-US"/>
         </w:rPr>
-        <w:t xml:space="preserve">Placing units on the grid and adapting their movement to their environment (water stops all units, mountains stop cavalry units, forests have a chance of encountering bandits). </w:t>
-      </w:r>
-      <w:bookmarkStart w:id="0" w:name="_GoBack"/>
-      <w:bookmarkEnd w:id="0"/>
+        <w:t>Creating the various unit types with their respective stats and ways to interact with the environment.</w:t>
+      </w:r>
+    </w:p>
+    <w:p>
+      <w:pPr>
+        <w:pStyle w:val="Paragraphedeliste"/>
+        <w:numPr>
+          <w:ilvl w:val="0"/>
+          <w:numId w:val="3"/>
+        </w:numPr>
+        <w:spacing w:line="276" w:lineRule="auto"/>
+        <w:rPr>
+          <w:lang w:val="en-US"/>
+        </w:rPr>
+      </w:pPr>
+      <w:r>
+        <w:rPr>
+          <w:lang w:val="en-US"/>
+        </w:rPr>
+        <w:t>Placing units on the grid and adapting their movement to their environment (water stops all units, mountains stop cavalry units, forests have a chance of encountering bandits</w:t>
+      </w:r>
+      <w:r>
+        <w:rPr>
+          <w:lang w:val="en-US"/>
+        </w:rPr>
+        <w:t>, dragon rider units are not hindered by any terrain</w:t>
+      </w:r>
+      <w:r>
+        <w:rPr>
+          <w:lang w:val="en-US"/>
+        </w:rPr>
+        <w:t xml:space="preserve">). </w:t>
+      </w:r>
     </w:p>
     <w:sectPr>
       <w:pgSz w:w="12240" w:h="15840"/>

</xml_diff>

<commit_message>
P2: Added unit types and descriptions
Converted unitType property to info object containing type and description properties
</commit_message>
<xml_diff>
--- a/projects/project2/prototype/proposal.docx
+++ b/projects/project2/prototype/proposal.docx
@@ -693,8 +693,6 @@
         </w:rPr>
         <w:t xml:space="preserve"> etc.)</w:t>
       </w:r>
-      <w:bookmarkStart w:id="0" w:name="_GoBack"/>
-      <w:bookmarkEnd w:id="0"/>
     </w:p>
     <w:p>
       <w:pPr>
@@ -833,7 +831,19 @@
         <w:rPr>
           <w:lang w:val="en-US"/>
         </w:rPr>
-        <w:t>fitting dynamically within the user’s window.</w:t>
+        <w:t>fitting dynamically within the user’s window</w:t>
+      </w:r>
+      <w:r>
+        <w:rPr>
+          <w:lang w:val="en-US"/>
+        </w:rPr>
+        <w:t xml:space="preserve"> while accounting for the space taken by the menu bar</w:t>
+      </w:r>
+      <w:r>
+        <w:rPr>
+          <w:lang w:val="en-US"/>
+        </w:rPr>
+        <w:t>.</w:t>
       </w:r>
     </w:p>
     <w:p>
@@ -854,6 +864,8 @@
         </w:rPr>
         <w:t>Creating the various unit types with their respective stats and ways to interact with the environment.</w:t>
       </w:r>
+      <w:bookmarkStart w:id="0" w:name="_GoBack"/>
+      <w:bookmarkEnd w:id="0"/>
     </w:p>
     <w:p>
       <w:pPr>
@@ -1318,6 +1330,7 @@
     <w:lsdException w:name="HTML Sample" w:semiHidden="1" w:unhideWhenUsed="1"/>
     <w:lsdException w:name="HTML Typewriter" w:semiHidden="1" w:unhideWhenUsed="1"/>
     <w:lsdException w:name="HTML Variable" w:semiHidden="1" w:unhideWhenUsed="1"/>
+    <w:lsdException w:name="Normal Table" w:semiHidden="1" w:unhideWhenUsed="1"/>
     <w:lsdException w:name="annotation subject" w:semiHidden="1" w:unhideWhenUsed="1"/>
     <w:lsdException w:name="No List" w:semiHidden="1" w:unhideWhenUsed="1"/>
     <w:lsdException w:name="Outline List 1" w:semiHidden="1" w:unhideWhenUsed="1"/>
@@ -1364,8 +1377,10 @@
     <w:lsdException w:name="Table Subtle 2" w:semiHidden="1" w:unhideWhenUsed="1"/>
     <w:lsdException w:name="Table Web 1" w:semiHidden="1" w:unhideWhenUsed="1"/>
     <w:lsdException w:name="Table Web 2" w:semiHidden="1" w:unhideWhenUsed="1"/>
+    <w:lsdException w:name="Table Web 3" w:semiHidden="1" w:unhideWhenUsed="1"/>
     <w:lsdException w:name="Balloon Text" w:semiHidden="1" w:unhideWhenUsed="1"/>
     <w:lsdException w:name="Table Grid" w:uiPriority="39"/>
+    <w:lsdException w:name="Table Theme" w:semiHidden="1" w:unhideWhenUsed="1"/>
     <w:lsdException w:name="Placeholder Text" w:semiHidden="1"/>
     <w:lsdException w:name="No Spacing" w:uiPriority="1" w:qFormat="1"/>
     <w:lsdException w:name="Light Shading" w:uiPriority="60"/>

</xml_diff>